<commit_message>
Change serial port in use for SeapHOx comms
</commit_message>
<xml_diff>
--- a/Pushing Data to Google Docs.docx
+++ b/Pushing Data to Google Docs.docx
@@ -10,7 +10,6 @@
           <w:rFonts w:ascii="Arial" w:eastAsia="Times New Roman" w:hAnsi="Arial" w:cs="Arial"/>
           <w:color w:val="333333"/>
           <w:kern w:val="36"/>
-          <w:sz w:val="66"/>
           <w:szCs w:val="66"/>
         </w:rPr>
       </w:pPr>
@@ -19,7 +18,65 @@
           <w:rFonts w:ascii="Arial" w:eastAsia="Times New Roman" w:hAnsi="Arial" w:cs="Arial"/>
           <w:color w:val="333333"/>
           <w:kern w:val="36"/>
-          <w:sz w:val="66"/>
+          <w:szCs w:val="66"/>
+        </w:rPr>
+        <w:fldChar w:fldCharType="begin"/>
+      </w:r>
+      <w:r>
+        <w:rPr>
+          <w:rFonts w:ascii="Arial" w:eastAsia="Times New Roman" w:hAnsi="Arial" w:cs="Arial"/>
+          <w:color w:val="333333"/>
+          <w:kern w:val="36"/>
+          <w:szCs w:val="66"/>
+        </w:rPr>
+        <w:instrText xml:space="preserve"> HYPERLINK "https://www.hackster.io/gusgonnet/pushing-data-to-google-docs-02f9c4" </w:instrText>
+      </w:r>
+      <w:r>
+        <w:rPr>
+          <w:rFonts w:ascii="Arial" w:eastAsia="Times New Roman" w:hAnsi="Arial" w:cs="Arial"/>
+          <w:color w:val="333333"/>
+          <w:kern w:val="36"/>
+          <w:szCs w:val="66"/>
+        </w:rPr>
+        <w:fldChar w:fldCharType="separate"/>
+      </w:r>
+      <w:r>
+        <w:rPr>
+          <w:rStyle w:val="Hyperlink"/>
+          <w:rFonts w:ascii="Arial" w:eastAsia="Times New Roman" w:hAnsi="Arial" w:cs="Arial"/>
+          <w:kern w:val="36"/>
+          <w:szCs w:val="66"/>
+        </w:rPr>
+        <w:t>https://www.hackster.io/gusgonnet/pushing-data-to-google-docs-02f9c4</w:t>
+      </w:r>
+      <w:r>
+        <w:rPr>
+          <w:rFonts w:ascii="Arial" w:eastAsia="Times New Roman" w:hAnsi="Arial" w:cs="Arial"/>
+          <w:color w:val="333333"/>
+          <w:kern w:val="36"/>
+          <w:szCs w:val="66"/>
+        </w:rPr>
+        <w:fldChar w:fldCharType="end"/>
+      </w:r>
+    </w:p>
+    <w:p>
+      <w:pPr>
+        <w:spacing w:line="840" w:lineRule="atLeast"/>
+        <w:outlineLvl w:val="0"/>
+        <w:rPr>
+          <w:rFonts w:ascii="Arial" w:eastAsia="Times New Roman" w:hAnsi="Arial" w:cs="Arial"/>
+          <w:color w:val="333333"/>
+          <w:kern w:val="36"/>
+          <w:sz w:val="52"/>
+          <w:szCs w:val="66"/>
+        </w:rPr>
+      </w:pPr>
+      <w:r>
+        <w:rPr>
+          <w:rFonts w:ascii="Arial" w:eastAsia="Times New Roman" w:hAnsi="Arial" w:cs="Arial"/>
+          <w:color w:val="333333"/>
+          <w:kern w:val="36"/>
+          <w:sz w:val="52"/>
           <w:szCs w:val="66"/>
         </w:rPr>
         <w:t>Pushing Data to Google Docs</w:t>
@@ -34,7 +91,7 @@
           <w:rFonts w:ascii="Arial" w:eastAsia="Times New Roman" w:hAnsi="Arial" w:cs="Arial"/>
           <w:color w:val="333333"/>
           <w:spacing w:val="-5"/>
-          <w:sz w:val="36"/>
+          <w:sz w:val="28"/>
           <w:szCs w:val="36"/>
         </w:rPr>
       </w:pPr>
@@ -444,6 +501,7 @@
           <w:sz w:val="27"/>
           <w:szCs w:val="27"/>
         </w:rPr>
+        <w:lastRenderedPageBreak/>
         <w:t>A Google Sheet with labels at the top of each column where your data will go.</w:t>
       </w:r>
     </w:p>
@@ -470,7 +528,6 @@
           <w:sz w:val="27"/>
           <w:szCs w:val="27"/>
         </w:rPr>
-        <w:lastRenderedPageBreak/>
         <w:t>A Google Java script which controls the behavior of the Sheet. The tutorial links to a page which shows how to do this. The script will be deployed as a web app which gets hit by your webhook.</w:t>
       </w:r>
     </w:p>
@@ -857,8 +914,6 @@
           <w:szCs w:val="27"/>
         </w:rPr>
       </w:pPr>
-      <w:bookmarkStart w:id="0" w:name="_GoBack"/>
-      <w:bookmarkEnd w:id="0"/>
       <w:r>
         <w:rPr>
           <w:rFonts w:ascii="HelveticaNeue" w:eastAsia="Times New Roman" w:hAnsi="HelveticaNeue" w:cs="Times New Roman"/>
@@ -933,6 +988,7 @@
           <w:sz w:val="27"/>
           <w:szCs w:val="27"/>
         </w:rPr>
+        <w:lastRenderedPageBreak/>
         <w:t>event name:</w:t>
       </w:r>
       <w:r>
@@ -976,7 +1032,6 @@
           <w:sz w:val="27"/>
           <w:szCs w:val="27"/>
         </w:rPr>
-        <w:lastRenderedPageBreak/>
         <w:t>full url:</w:t>
       </w:r>
       <w:r>
@@ -2816,20 +2871,67 @@
           <w:b/>
           <w:bCs/>
           <w:color w:val="444444"/>
-          <w:sz w:val="27"/>
-          <w:szCs w:val="27"/>
-        </w:rPr>
-      </w:pPr>
+          <w:szCs w:val="27"/>
+        </w:rPr>
+      </w:pPr>
+      <w:hyperlink r:id="rId18" w:history="1">
+        <w:bookmarkStart w:id="0" w:name="_GoBack"/>
+        <w:bookmarkEnd w:id="0"/>
+        <w:r>
+          <w:rPr>
+            <w:rStyle w:val="Hyperlink"/>
+            <w:rFonts w:ascii="Arial" w:eastAsia="Times New Roman" w:hAnsi="Arial" w:cs="Arial"/>
+            <w:b/>
+            <w:bCs/>
+            <w:szCs w:val="27"/>
+          </w:rPr>
+          <w:t>h</w:t>
+        </w:r>
+        <w:r>
+          <w:rPr>
+            <w:rStyle w:val="Hyperlink"/>
+            <w:rFonts w:ascii="Arial" w:eastAsia="Times New Roman" w:hAnsi="Arial" w:cs="Arial"/>
+            <w:b/>
+            <w:bCs/>
+            <w:szCs w:val="27"/>
+          </w:rPr>
+          <w:t>ttp://railsrescue.com/blog/2015-05-28-step-by-step-setup-to-send-form-data-to-google-sheets/</w:t>
+        </w:r>
+      </w:hyperlink>
       <w:r>
         <w:rPr>
           <w:rFonts w:ascii="Arial" w:eastAsia="Times New Roman" w:hAnsi="Arial" w:cs="Arial"/>
           <w:b/>
           <w:bCs/>
           <w:color w:val="444444"/>
-          <w:sz w:val="27"/>
-          <w:szCs w:val="27"/>
-        </w:rPr>
-        <w:lastRenderedPageBreak/>
+          <w:szCs w:val="27"/>
+        </w:rPr>
+        <w:t xml:space="preserve"> </w:t>
+      </w:r>
+    </w:p>
+    <w:p>
+      <w:pPr>
+        <w:shd w:val="clear" w:color="auto" w:fill="FFFFFF"/>
+        <w:spacing w:before="150" w:after="150"/>
+        <w:outlineLvl w:val="3"/>
+        <w:rPr>
+          <w:rFonts w:ascii="Arial" w:eastAsia="Times New Roman" w:hAnsi="Arial" w:cs="Arial"/>
+          <w:b/>
+          <w:bCs/>
+          <w:color w:val="444444"/>
+          <w:sz w:val="27"/>
+          <w:szCs w:val="27"/>
+        </w:rPr>
+      </w:pPr>
+      <w:r>
+        <w:rPr>
+          <w:rFonts w:ascii="Arial" w:eastAsia="Times New Roman" w:hAnsi="Arial" w:cs="Arial"/>
+          <w:b/>
+          <w:bCs/>
+          <w:color w:val="444444"/>
+          <w:sz w:val="27"/>
+          <w:szCs w:val="27"/>
+        </w:rPr>
         <w:t>The Sheet</w:t>
       </w:r>
     </w:p>
@@ -3851,6 +3953,7 @@
           <w:sz w:val="20"/>
           <w:szCs w:val="20"/>
         </w:rPr>
+        <w:lastRenderedPageBreak/>
         <w:t>// If you don't want to expose either GET or POST methods you can comment out the appropriate function</w:t>
       </w:r>
     </w:p>
@@ -3974,7 +4077,6 @@
           <w:sz w:val="20"/>
           <w:szCs w:val="20"/>
         </w:rPr>
-        <w:lastRenderedPageBreak/>
         <w:t xml:space="preserve">  return </w:t>
       </w:r>
       <w:proofErr w:type="spellStart"/>
@@ -5859,6 +5961,7 @@
           <w:sz w:val="20"/>
           <w:szCs w:val="20"/>
         </w:rPr>
+        <w:lastRenderedPageBreak/>
         <w:t xml:space="preserve">        </w:t>
       </w:r>
       <w:proofErr w:type="spellStart"/>
@@ -6101,7 +6204,6 @@
           <w:sz w:val="20"/>
           <w:szCs w:val="20"/>
         </w:rPr>
-        <w:lastRenderedPageBreak/>
         <w:t xml:space="preserve">      }</w:t>
       </w:r>
     </w:p>
@@ -7705,6 +7807,7 @@
           <w:rFonts w:ascii="Arial" w:eastAsia="Times New Roman" w:hAnsi="Arial" w:cs="Arial"/>
           <w:color w:val="444444"/>
         </w:rPr>
+        <w:lastRenderedPageBreak/>
         <w:t>Back to the menus: click on Resources &gt; Current Project’s triggers. In this dialog click on 'No triggers set up. Click here to add one now’. In the dropdowns select '</w:t>
       </w:r>
       <w:proofErr w:type="spellStart"/>
@@ -7738,7 +7841,6 @@
           <w:rFonts w:ascii="Arial" w:eastAsia="Times New Roman" w:hAnsi="Arial" w:cs="Arial"/>
           <w:color w:val="444444"/>
         </w:rPr>
-        <w:lastRenderedPageBreak/>
         <w:t>Back to the menus: click on Publish &gt; Deploy as web app… For 'Who has access to the app:’ select 'Anyone, even anonymous’. Leave 'Execute the app as:’ set to 'Me’ and Project Version to '1’. Click the 'Deploy’ button.</w:t>
       </w:r>
     </w:p>
@@ -10274,7 +10376,6 @@
     <w:name w:val="Hyperlink"/>
     <w:basedOn w:val="DefaultParagraphFont"/>
     <w:uiPriority w:val="99"/>
-    <w:semiHidden/>
     <w:unhideWhenUsed/>
     <w:rsid w:val="00EB40CF"/>
     <w:rPr>
@@ -10405,6 +10506,30 @@
     </w:pPr>
     <w:rPr>
       <w:rFonts w:eastAsia="Times New Roman" w:cs="Times New Roman"/>
+    </w:rPr>
+  </w:style>
+  <w:style w:type="character" w:styleId="UnresolvedMention">
+    <w:name w:val="Unresolved Mention"/>
+    <w:basedOn w:val="DefaultParagraphFont"/>
+    <w:uiPriority w:val="99"/>
+    <w:semiHidden/>
+    <w:unhideWhenUsed/>
+    <w:rsid w:val="00EA2AF0"/>
+    <w:rPr>
+      <w:color w:val="605E5C"/>
+      <w:shd w:val="clear" w:color="auto" w:fill="E1DFDD"/>
+    </w:rPr>
+  </w:style>
+  <w:style w:type="character" w:styleId="FollowedHyperlink">
+    <w:name w:val="FollowedHyperlink"/>
+    <w:basedOn w:val="DefaultParagraphFont"/>
+    <w:uiPriority w:val="99"/>
+    <w:semiHidden/>
+    <w:unhideWhenUsed/>
+    <w:rsid w:val="00EA2AF0"/>
+    <w:rPr>
+      <w:color w:val="954F72" w:themeColor="followedHyperlink"/>
+      <w:u w:val="single"/>
     </w:rPr>
   </w:style>
 </w:styles>

</xml_diff>

<commit_message>
Edit google sheets instructions
</commit_message>
<xml_diff>
--- a/Pushing Data to Google Docs.docx
+++ b/Pushing Data to Google Docs.docx
@@ -2875,8 +2875,6 @@
         </w:rPr>
       </w:pPr>
       <w:hyperlink r:id="rId18" w:history="1">
-        <w:bookmarkStart w:id="0" w:name="_GoBack"/>
-        <w:bookmarkEnd w:id="0"/>
         <w:r>
           <w:rPr>
             <w:rStyle w:val="Hyperlink"/>
@@ -2885,17 +2883,7 @@
             <w:bCs/>
             <w:szCs w:val="27"/>
           </w:rPr>
-          <w:t>h</w:t>
-        </w:r>
-        <w:r>
-          <w:rPr>
-            <w:rStyle w:val="Hyperlink"/>
-            <w:rFonts w:ascii="Arial" w:eastAsia="Times New Roman" w:hAnsi="Arial" w:cs="Arial"/>
-            <w:b/>
-            <w:bCs/>
-            <w:szCs w:val="27"/>
-          </w:rPr>
-          <w:t>ttp://railsrescue.com/blog/2015-05-28-step-by-step-setup-to-send-form-data-to-google-sheets/</w:t>
+          <w:t>http://railsrescue.com/blog/2015-05-28-step-by-step-setup-to-send-form-data-to-google-sheets/</w:t>
         </w:r>
       </w:hyperlink>
       <w:r>
@@ -7807,8 +7795,38 @@
           <w:rFonts w:ascii="Arial" w:eastAsia="Times New Roman" w:hAnsi="Arial" w:cs="Arial"/>
           <w:color w:val="444444"/>
         </w:rPr>
+        <w:t>Back to the menus: click on Resources &gt; Current Project’s triggers</w:t>
+      </w:r>
+      <w:r>
+        <w:rPr>
+          <w:rFonts w:ascii="Arial" w:eastAsia="Times New Roman" w:hAnsi="Arial" w:cs="Arial"/>
+          <w:color w:val="444444"/>
+        </w:rPr>
+        <w:t xml:space="preserve"> (a</w:t>
+      </w:r>
+      <w:bookmarkStart w:id="0" w:name="_GoBack"/>
+      <w:bookmarkEnd w:id="0"/>
+      <w:r>
+        <w:rPr>
+          <w:rFonts w:ascii="Arial" w:eastAsia="Times New Roman" w:hAnsi="Arial" w:cs="Arial"/>
+          <w:color w:val="444444"/>
+        </w:rPr>
+        <w:t>ctually under EDIT)</w:t>
+      </w:r>
+      <w:r>
+        <w:rPr>
+          <w:rFonts w:ascii="Arial" w:eastAsia="Times New Roman" w:hAnsi="Arial" w:cs="Arial"/>
+          <w:color w:val="444444"/>
+        </w:rPr>
+        <w:t xml:space="preserve">. In this dialog click on 'No triggers set up. Click here to add one now’. In the </w:t>
+      </w:r>
+      <w:r>
+        <w:rPr>
+          <w:rFonts w:ascii="Arial" w:eastAsia="Times New Roman" w:hAnsi="Arial" w:cs="Arial"/>
+          <w:color w:val="444444"/>
+        </w:rPr>
         <w:lastRenderedPageBreak/>
-        <w:t>Back to the menus: click on Resources &gt; Current Project’s triggers. In this dialog click on 'No triggers set up. Click here to add one now’. In the dropdowns select '</w:t>
+        <w:t>dropdowns select '</w:t>
       </w:r>
       <w:proofErr w:type="spellStart"/>
       <w:r>

</xml_diff>